<commit_message>
final corrections to final report. addd youtube video
</commit_message>
<xml_diff>
--- a/entrega3/docs/Informe.docx
+++ b/entrega3/docs/Informe.docx
@@ -67,7 +67,57 @@
           <w:sz w:val="48"/>
           <w:szCs w:val="48"/>
         </w:rPr>
-        <w:t xml:space="preserve">Human movement análisis: </w:t>
+        <w:t xml:space="preserve">Human movement </w:t>
+      </w:r>
+      <w:proofErr w:type="spellStart"/>
+      <w:r>
+        <w:rPr>
+          <w:color w:val="000000"/>
+          <w:sz w:val="48"/>
+          <w:szCs w:val="48"/>
+        </w:rPr>
+        <w:t>an</w:t>
+      </w:r>
+      <w:r>
+        <w:rPr>
+          <w:color w:val="000000"/>
+          <w:sz w:val="48"/>
+          <w:szCs w:val="48"/>
+        </w:rPr>
+        <w:t>a</w:t>
+      </w:r>
+      <w:r>
+        <w:rPr>
+          <w:color w:val="000000"/>
+          <w:sz w:val="48"/>
+          <w:szCs w:val="48"/>
+        </w:rPr>
+        <w:t>l</w:t>
+      </w:r>
+      <w:r>
+        <w:rPr>
+          <w:color w:val="000000"/>
+          <w:sz w:val="48"/>
+          <w:szCs w:val="48"/>
+        </w:rPr>
+        <w:t>y</w:t>
+      </w:r>
+      <w:r>
+        <w:rPr>
+          <w:color w:val="000000"/>
+          <w:sz w:val="48"/>
+          <w:szCs w:val="48"/>
+        </w:rPr>
+        <w:t>sis</w:t>
+      </w:r>
+      <w:proofErr w:type="spellEnd"/>
+      <w:r>
+        <w:rPr>
+          <w:color w:val="000000"/>
+          <w:sz w:val="48"/>
+          <w:szCs w:val="48"/>
+        </w:rPr>
+        <w:t xml:space="preserve">: </w:t>
       </w:r>
       <w:r>
         <w:rPr>
@@ -219,17 +269,7 @@
           <w:szCs w:val="18"/>
           <w:lang w:val="en-US"/>
         </w:rPr>
-        <w:t xml:space="preserve"> curves, and generalization measures. Finally, limitations, potential improvements, and directions for future work are </w:t>
-      </w:r>
-      <w:r>
-        <w:rPr>
-          <w:bCs/>
-          <w:color w:val="000000"/>
-          <w:sz w:val="18"/>
-          <w:szCs w:val="18"/>
-          <w:lang w:val="en-US"/>
-        </w:rPr>
-        <w:t>discussed.</w:t>
+        <w:t xml:space="preserve"> curves, and generalization measures. Finally, limitations, potential improvements, and directions for future work are discussed.</w:t>
       </w:r>
     </w:p>
     <w:p>
@@ -1392,10 +1432,7 @@
         <w:t>%</w:t>
       </w:r>
       <w:r>
-        <w:t xml:space="preserve"> con una desviación estándar de </w:t>
-      </w:r>
-      <w:r>
-        <w:t xml:space="preserve">± </w:t>
+        <w:t xml:space="preserve"> con una desviación estándar de ± </w:t>
       </w:r>
       <w:r>
         <w:t>0.00292</w:t>
@@ -1413,10 +1450,7 @@
         <w:t xml:space="preserve">% </w:t>
       </w:r>
       <w:r>
-        <w:t xml:space="preserve">con desviación estándar de </w:t>
-      </w:r>
-      <w:r>
-        <w:t>±0.00335</w:t>
+        <w:t>con desviación estándar de ±0.00335</w:t>
       </w:r>
     </w:p>
     <w:p>
@@ -1772,7 +1806,7 @@
           <w:noProof/>
         </w:rPr>
         <w:drawing>
-          <wp:inline distT="0" distB="0" distL="0" distR="0" wp14:anchorId="4B36C475" wp14:editId="2E38102A">
+          <wp:inline distT="0" distB="0" distL="0" distR="0" wp14:anchorId="4B36C475" wp14:editId="784118C3">
             <wp:extent cx="3083560" cy="2592070"/>
             <wp:effectExtent l="0" t="0" r="2540" b="0"/>
             <wp:docPr id="271084324" name="Imagen 3" descr="Gráfico&#10;&#10;El contenido generado por IA puede ser incorrecto."/>
@@ -1826,28 +1860,7 @@
           <w:sz w:val="16"/>
           <w:szCs w:val="16"/>
         </w:rPr>
-        <w:t xml:space="preserve">Fig. </w:t>
-      </w:r>
-      <w:r>
-        <w:rPr>
-          <w:sz w:val="16"/>
-          <w:szCs w:val="16"/>
-        </w:rPr>
-        <w:t>2</w:t>
-      </w:r>
-      <w:r>
-        <w:rPr>
-          <w:sz w:val="16"/>
-          <w:szCs w:val="16"/>
-        </w:rPr>
-        <w:t xml:space="preserve">. </w:t>
-      </w:r>
-      <w:r>
-        <w:rPr>
-          <w:sz w:val="16"/>
-          <w:szCs w:val="16"/>
-        </w:rPr>
-        <w:t xml:space="preserve">Matriz de </w:t>
+        <w:t xml:space="preserve">Fig. 2. Matriz de </w:t>
       </w:r>
       <w:r>
         <w:rPr>
@@ -1913,7 +1926,7 @@
           <w:noProof/>
         </w:rPr>
         <w:drawing>
-          <wp:inline distT="0" distB="0" distL="0" distR="0" wp14:anchorId="69B0E17E" wp14:editId="7FBDC4E9">
+          <wp:inline distT="0" distB="0" distL="0" distR="0" wp14:anchorId="69B0E17E" wp14:editId="65C957FB">
             <wp:extent cx="3083560" cy="2592070"/>
             <wp:effectExtent l="0" t="0" r="2540" b="0"/>
             <wp:docPr id="1581313119" name="Imagen 5" descr="Gráfico&#10;&#10;El contenido generado por IA puede ser incorrecto."/>
@@ -1967,14 +1980,7 @@
           <w:sz w:val="16"/>
           <w:szCs w:val="16"/>
         </w:rPr>
-        <w:t xml:space="preserve">Fig. </w:t>
-      </w:r>
-      <w:r>
-        <w:rPr>
-          <w:sz w:val="16"/>
-          <w:szCs w:val="16"/>
-        </w:rPr>
-        <w:t xml:space="preserve">3. Matriz de </w:t>
+        <w:t xml:space="preserve">Fig. 3. Matriz de </w:t>
       </w:r>
       <w:r>
         <w:rPr>

</xml_diff>